<commit_message>
Design on homepage finished
</commit_message>
<xml_diff>
--- a/content.docx
+++ b/content.docx
@@ -8,12 +8,14 @@
         <w:rPr>
           <w:sz w:val="60"/>
           <w:szCs w:val="60"/>
+          <w:lang w:val="en-US"/>
         </w:rPr>
       </w:pPr>
       <w:r>
         <w:rPr>
           <w:sz w:val="60"/>
           <w:szCs w:val="60"/>
+          <w:lang w:val="en-US"/>
         </w:rPr>
         <w:t>CONTENT</w:t>
       </w:r>
@@ -24,14 +26,16 @@
         <w:rPr>
           <w:sz w:val="40"/>
           <w:szCs w:val="40"/>
-        </w:rPr>
-      </w:pPr>
-    </w:p>
-    <w:p>
-      <w:pPr>
-        <w:rPr>
-          <w:sz w:val="40"/>
-          <w:szCs w:val="40"/>
+          <w:lang w:val="en-US"/>
+        </w:rPr>
+      </w:pPr>
+    </w:p>
+    <w:p>
+      <w:pPr>
+        <w:rPr>
+          <w:sz w:val="40"/>
+          <w:szCs w:val="40"/>
+          <w:lang w:val="en-US"/>
         </w:rPr>
       </w:pPr>
       <w:proofErr w:type="spellStart"/>
@@ -39,6 +43,7 @@
         <w:rPr>
           <w:sz w:val="40"/>
           <w:szCs w:val="40"/>
+          <w:lang w:val="en-US"/>
         </w:rPr>
         <w:t>Navbar</w:t>
       </w:r>
@@ -47,6 +52,7 @@
         <w:rPr>
           <w:sz w:val="40"/>
           <w:szCs w:val="40"/>
+          <w:lang w:val="en-US"/>
         </w:rPr>
         <w:t>:</w:t>
       </w:r>
@@ -150,6 +156,23 @@
           <w:szCs w:val="24"/>
           <w:lang w:val="en-US"/>
         </w:rPr>
+        <w:t>Staff</w:t>
+      </w:r>
+    </w:p>
+    <w:p>
+      <w:pPr>
+        <w:rPr>
+          <w:sz w:val="24"/>
+          <w:szCs w:val="24"/>
+          <w:lang w:val="en-US"/>
+        </w:rPr>
+      </w:pPr>
+      <w:r>
+        <w:rPr>
+          <w:sz w:val="24"/>
+          <w:szCs w:val="24"/>
+          <w:lang w:val="en-US"/>
+        </w:rPr>
         <w:t>Support</w:t>
       </w:r>
     </w:p>
@@ -364,7 +387,6 @@
           <w:szCs w:val="40"/>
           <w:lang w:val="en-US"/>
         </w:rPr>
-        <w:lastRenderedPageBreak/>
         <w:t>ABOUT US</w:t>
       </w:r>
     </w:p>
@@ -484,17 +506,7 @@
           <w:szCs w:val="24"/>
           <w:lang w:val="en-US"/>
         </w:rPr>
-        <w:t xml:space="preserve"> and to our blog where we post news &amp; special events wit</w:t>
-      </w:r>
-      <w:bookmarkStart w:id="0" w:name="_GoBack"/>
-      <w:bookmarkEnd w:id="0"/>
-      <w:r>
-        <w:rPr>
-          <w:sz w:val="24"/>
-          <w:szCs w:val="24"/>
-          <w:lang w:val="en-US"/>
-        </w:rPr>
-        <w:t xml:space="preserve">h discounts. </w:t>
+        <w:t xml:space="preserve"> and to our blog where we post news &amp; special events with discounts. </w:t>
       </w:r>
     </w:p>
     <w:p>
@@ -570,15 +582,15 @@
     <w:p>
       <w:pPr>
         <w:rPr>
-          <w:sz w:val="24"/>
-          <w:szCs w:val="24"/>
-          <w:lang w:val="en-US"/>
-        </w:rPr>
-      </w:pPr>
-      <w:r>
-        <w:rPr>
-          <w:sz w:val="24"/>
-          <w:szCs w:val="24"/>
+          <w:sz w:val="30"/>
+          <w:szCs w:val="30"/>
+          <w:lang w:val="en-US"/>
+        </w:rPr>
+      </w:pPr>
+      <w:r>
+        <w:rPr>
+          <w:sz w:val="30"/>
+          <w:szCs w:val="30"/>
           <w:lang w:val="en-US"/>
         </w:rPr>
         <w:t>INFORMATION</w:t>
@@ -598,6 +610,40 @@
           <w:szCs w:val="24"/>
           <w:lang w:val="en-US"/>
         </w:rPr>
+        <w:t>Home</w:t>
+      </w:r>
+    </w:p>
+    <w:p>
+      <w:pPr>
+        <w:rPr>
+          <w:sz w:val="24"/>
+          <w:szCs w:val="24"/>
+          <w:lang w:val="en-US"/>
+        </w:rPr>
+      </w:pPr>
+      <w:r>
+        <w:rPr>
+          <w:sz w:val="24"/>
+          <w:szCs w:val="24"/>
+          <w:lang w:val="en-US"/>
+        </w:rPr>
+        <w:t>Contact us</w:t>
+      </w:r>
+    </w:p>
+    <w:p>
+      <w:pPr>
+        <w:rPr>
+          <w:sz w:val="30"/>
+          <w:szCs w:val="30"/>
+          <w:lang w:val="en-US"/>
+        </w:rPr>
+      </w:pPr>
+      <w:r>
+        <w:rPr>
+          <w:sz w:val="30"/>
+          <w:szCs w:val="30"/>
+          <w:lang w:val="en-US"/>
+        </w:rPr>
         <w:t>CATEGORIES</w:t>
       </w:r>
     </w:p>
@@ -615,7 +661,205 @@
           <w:szCs w:val="24"/>
           <w:lang w:val="en-US"/>
         </w:rPr>
+        <w:t>Home</w:t>
+      </w:r>
+    </w:p>
+    <w:p>
+      <w:pPr>
+        <w:rPr>
+          <w:sz w:val="24"/>
+          <w:szCs w:val="24"/>
+          <w:lang w:val="en-US"/>
+        </w:rPr>
+      </w:pPr>
+      <w:r>
+        <w:rPr>
+          <w:sz w:val="24"/>
+          <w:szCs w:val="24"/>
+          <w:lang w:val="en-US"/>
+        </w:rPr>
+        <w:t xml:space="preserve">Skilling </w:t>
+      </w:r>
+      <w:r>
+        <w:rPr>
+          <w:sz w:val="24"/>
+          <w:szCs w:val="24"/>
+          <w:lang w:val="en-US"/>
+        </w:rPr>
+        <w:t>services</w:t>
+      </w:r>
+    </w:p>
+    <w:p>
+      <w:pPr>
+        <w:rPr>
+          <w:sz w:val="24"/>
+          <w:szCs w:val="24"/>
+          <w:lang w:val="en-US"/>
+        </w:rPr>
+      </w:pPr>
+      <w:r>
+        <w:rPr>
+          <w:sz w:val="24"/>
+          <w:szCs w:val="24"/>
+          <w:lang w:val="en-US"/>
+        </w:rPr>
+        <w:t>Bossing services</w:t>
+      </w:r>
+    </w:p>
+    <w:p>
+      <w:pPr>
+        <w:rPr>
+          <w:sz w:val="24"/>
+          <w:szCs w:val="24"/>
+          <w:lang w:val="en-US"/>
+        </w:rPr>
+      </w:pPr>
+      <w:r>
+        <w:rPr>
+          <w:sz w:val="24"/>
+          <w:szCs w:val="24"/>
+          <w:lang w:val="en-US"/>
+        </w:rPr>
+        <w:t>Questing services</w:t>
+      </w:r>
+    </w:p>
+    <w:p>
+      <w:pPr>
+        <w:rPr>
+          <w:sz w:val="24"/>
+          <w:szCs w:val="24"/>
+          <w:lang w:val="en-US"/>
+        </w:rPr>
+      </w:pPr>
+      <w:r>
+        <w:rPr>
+          <w:sz w:val="24"/>
+          <w:szCs w:val="24"/>
+          <w:lang w:val="en-US"/>
+        </w:rPr>
+        <w:t>Blog</w:t>
+      </w:r>
+    </w:p>
+    <w:p>
+      <w:pPr>
+        <w:rPr>
+          <w:sz w:val="24"/>
+          <w:szCs w:val="24"/>
+          <w:lang w:val="en-US"/>
+        </w:rPr>
+      </w:pPr>
+      <w:r>
+        <w:rPr>
+          <w:sz w:val="24"/>
+          <w:szCs w:val="24"/>
+          <w:lang w:val="en-US"/>
+        </w:rPr>
+        <w:t>Staff</w:t>
+      </w:r>
+      <w:bookmarkStart w:id="0" w:name="_GoBack"/>
+      <w:bookmarkEnd w:id="0"/>
+    </w:p>
+    <w:p>
+      <w:pPr>
+        <w:rPr>
+          <w:sz w:val="24"/>
+          <w:szCs w:val="24"/>
+          <w:lang w:val="en-US"/>
+        </w:rPr>
+      </w:pPr>
+      <w:r>
+        <w:rPr>
+          <w:sz w:val="24"/>
+          <w:szCs w:val="24"/>
+          <w:lang w:val="en-US"/>
+        </w:rPr>
+        <w:t>Support</w:t>
+      </w:r>
+    </w:p>
+    <w:p>
+      <w:pPr>
+        <w:rPr>
+          <w:sz w:val="30"/>
+          <w:szCs w:val="30"/>
+          <w:lang w:val="en-US"/>
+        </w:rPr>
+      </w:pPr>
+      <w:r>
+        <w:rPr>
+          <w:sz w:val="30"/>
+          <w:szCs w:val="30"/>
+          <w:lang w:val="en-US"/>
+        </w:rPr>
         <w:t>LEGAL</w:t>
+      </w:r>
+    </w:p>
+    <w:p>
+      <w:pPr>
+        <w:rPr>
+          <w:sz w:val="24"/>
+          <w:szCs w:val="24"/>
+          <w:lang w:val="en-US"/>
+        </w:rPr>
+      </w:pPr>
+      <w:r>
+        <w:rPr>
+          <w:sz w:val="24"/>
+          <w:szCs w:val="24"/>
+          <w:lang w:val="en-US"/>
+        </w:rPr>
+        <w:t>Privacy Policy</w:t>
+      </w:r>
+    </w:p>
+    <w:p>
+      <w:pPr>
+        <w:rPr>
+          <w:sz w:val="24"/>
+          <w:szCs w:val="24"/>
+          <w:lang w:val="en-US"/>
+        </w:rPr>
+      </w:pPr>
+      <w:r>
+        <w:rPr>
+          <w:sz w:val="24"/>
+          <w:szCs w:val="24"/>
+          <w:lang w:val="en-US"/>
+        </w:rPr>
+        <w:t>Terms of Service</w:t>
+      </w:r>
+    </w:p>
+    <w:p>
+      <w:pPr>
+        <w:rPr>
+          <w:sz w:val="24"/>
+          <w:szCs w:val="24"/>
+          <w:lang w:val="en-US"/>
+        </w:rPr>
+      </w:pPr>
+      <w:r>
+        <w:rPr>
+          <w:sz w:val="24"/>
+          <w:szCs w:val="24"/>
+          <w:lang w:val="en-US"/>
+        </w:rPr>
+        <w:lastRenderedPageBreak/>
+        <w:t xml:space="preserve">Refund Policy </w:t>
+      </w:r>
+    </w:p>
+    <w:p>
+      <w:pPr>
+        <w:rPr>
+          <w:sz w:val="24"/>
+          <w:szCs w:val="24"/>
+          <w:lang w:val="en-US"/>
+        </w:rPr>
+      </w:pPr>
+      <w:r>
+        <w:rPr>
+          <w:sz w:val="24"/>
+          <w:szCs w:val="24"/>
+          <w:lang w:val="en-US"/>
+        </w:rPr>
+        <w:t>In-game policy</w:t>
       </w:r>
     </w:p>
     <w:p>

</xml_diff>